<commit_message>
Don't know where these minutes come from
</commit_message>
<xml_diff>
--- a/Minutes/Minutes 2015-05-19.docx
+++ b/Minutes/Minutes 2015-05-19.docx
@@ -27,23 +27,11 @@
       </w:pPr>
       <w:r>
         <w:rPr/>
-        <w:t>2</w:t>
+        <w:t>19</w:t>
       </w:r>
       <w:r>
         <w:rPr/>
-        <w:t>0</w:t>
-      </w:r>
-      <w:r>
-        <w:rPr/>
-        <w:t xml:space="preserve"> </w:t>
-      </w:r>
-      <w:r>
-        <w:rPr/>
-        <w:t xml:space="preserve">May </w:t>
-      </w:r>
-      <w:r>
-        <w:rPr/>
-        <w:t>2015</w:t>
+        <w:t xml:space="preserve"> May 2015</w:t>
       </w:r>
       <w:r/>
     </w:p>
@@ -1030,6 +1018,18 @@
       <w:rFonts w:cs="OpenSymbol"/>
     </w:rPr>
   </w:style>
+  <w:style w:type="character" w:styleId="ListLabel15">
+    <w:name w:val="ListLabel 15"/>
+    <w:rPr>
+      <w:rFonts w:cs="Symbol"/>
+    </w:rPr>
+  </w:style>
+  <w:style w:type="character" w:styleId="ListLabel16">
+    <w:name w:val="ListLabel 16"/>
+    <w:rPr>
+      <w:rFonts w:cs="OpenSymbol"/>
+    </w:rPr>
+  </w:style>
   <w:style w:type="paragraph" w:styleId="Heading" w:customStyle="1">
     <w:name w:val="Heading"/>
     <w:basedOn w:val="Normal"/>

</xml_diff>